<commit_message>
viendo que este comentario tambien aparezca en Origin
</commit_message>
<xml_diff>
--- a/hola.docx
+++ b/hola.docx
@@ -34,8 +34,50 @@
     </w:p>
     <w:p/>
     <w:p>
+      <w:pPr>
+        <w:rPr>
+          <w:lang w:val="es-NI"/>
+        </w:rPr>
+      </w:pPr>
       <w:r>
-        <w:t>la vieja muca</w:t>
+        <w:rPr>
+          <w:lang w:val="es-NI"/>
+        </w:rPr>
+        <w:t xml:space="preserve">la vieja </w:t>
+      </w:r>
+      <w:proofErr w:type="spellStart"/>
+      <w:r>
+        <w:rPr>
+          <w:lang w:val="es-NI"/>
+        </w:rPr>
+        <w:t>muca</w:t>
+      </w:r>
+      <w:proofErr w:type="spellEnd"/>
+    </w:p>
+    <w:p>
+      <w:pPr>
+        <w:rPr>
+          <w:lang w:val="es-NI"/>
+        </w:rPr>
+      </w:pPr>
+    </w:p>
+    <w:p>
+      <w:pPr>
+        <w:rPr>
+          <w:lang w:val="es-NI"/>
+        </w:rPr>
+      </w:pPr>
+      <w:r>
+        <w:rPr>
+          <w:lang w:val="es-NI"/>
+        </w:rPr>
+        <w:t>Viendo que a</w:t>
+      </w:r>
+      <w:r>
+        <w:rPr>
+          <w:lang w:val="es-NI"/>
+        </w:rPr>
+        <w:t>parezca en Origin</w:t>
       </w:r>
       <w:bookmarkStart w:id="0" w:name="_GoBack"/>
       <w:bookmarkEnd w:id="0"/>

</xml_diff>